<commit_message>
Install VFD on Electric Motor.
Standardized template
</commit_message>
<xml_diff>
--- a/Motors/Install VFD on Electric Motor.docx
+++ b/Motors/Install VFD on Electric Motor.docx
@@ -12,8 +12,6 @@
           <w:rFonts w:ascii="Times New Roman" w:eastAsia="Times New Roman" w:hAnsi="Times New Roman" w:cs="Times New Roman"/>
           <w:bCs w:val="0"/>
           <w:color w:val="auto"/>
-          <w:sz w:val="24"/>
-          <w:szCs w:val="24"/>
         </w:rPr>
       </w:pPr>
       <w:r>
@@ -21,8 +19,6 @@
           <w:rFonts w:ascii="Times New Roman" w:eastAsia="Times New Roman" w:hAnsi="Times New Roman" w:cs="Times New Roman"/>
           <w:bCs w:val="0"/>
           <w:color w:val="auto"/>
-          <w:sz w:val="24"/>
-          <w:szCs w:val="24"/>
         </w:rPr>
         <w:t>AR</w:t>
       </w:r>
@@ -31,8 +27,6 @@
           <w:rFonts w:ascii="Times New Roman" w:eastAsia="Times New Roman" w:hAnsi="Times New Roman" w:cs="Times New Roman"/>
           <w:bCs w:val="0"/>
           <w:color w:val="auto"/>
-          <w:sz w:val="24"/>
-          <w:szCs w:val="24"/>
         </w:rPr>
         <w:t xml:space="preserve"> </w:t>
       </w:r>
@@ -41,8 +35,6 @@
           <w:rFonts w:ascii="Times New Roman" w:eastAsia="Times New Roman" w:hAnsi="Times New Roman" w:cs="Times New Roman"/>
           <w:bCs w:val="0"/>
           <w:color w:val="auto"/>
-          <w:sz w:val="24"/>
-          <w:szCs w:val="24"/>
         </w:rPr>
         <w:t>${AR}</w:t>
       </w:r>
@@ -51,8 +43,6 @@
           <w:rFonts w:ascii="Times New Roman" w:eastAsia="Times New Roman" w:hAnsi="Times New Roman" w:cs="Times New Roman"/>
           <w:bCs w:val="0"/>
           <w:color w:val="auto"/>
-          <w:sz w:val="24"/>
-          <w:szCs w:val="24"/>
         </w:rPr>
         <w:t xml:space="preserve">: </w:t>
       </w:r>
@@ -61,8 +51,6 @@
           <w:rFonts w:ascii="Times New Roman" w:eastAsia="Times New Roman" w:hAnsi="Times New Roman" w:cs="Times New Roman"/>
           <w:bCs w:val="0"/>
           <w:color w:val="auto"/>
-          <w:sz w:val="24"/>
-          <w:szCs w:val="24"/>
         </w:rPr>
         <w:t xml:space="preserve"> </w:t>
       </w:r>
@@ -71,8 +59,6 @@
           <w:rFonts w:ascii="Times New Roman" w:eastAsia="Times New Roman" w:hAnsi="Times New Roman" w:cs="Times New Roman"/>
           <w:bCs w:val="0"/>
           <w:color w:val="auto"/>
-          <w:sz w:val="24"/>
-          <w:szCs w:val="24"/>
         </w:rPr>
         <w:t>Install</w:t>
       </w:r>
@@ -81,8 +67,6 @@
           <w:rFonts w:ascii="Times New Roman" w:eastAsia="Times New Roman" w:hAnsi="Times New Roman" w:cs="Times New Roman"/>
           <w:bCs w:val="0"/>
           <w:color w:val="auto"/>
-          <w:sz w:val="24"/>
-          <w:szCs w:val="24"/>
         </w:rPr>
         <w:t xml:space="preserve"> Variab</w:t>
       </w:r>
@@ -91,8 +75,6 @@
           <w:rFonts w:ascii="Times New Roman" w:eastAsia="Times New Roman" w:hAnsi="Times New Roman" w:cs="Times New Roman"/>
           <w:bCs w:val="0"/>
           <w:color w:val="auto"/>
-          <w:sz w:val="24"/>
-          <w:szCs w:val="24"/>
         </w:rPr>
         <w:t xml:space="preserve">le Frequency Drive on </w:t>
       </w:r>
@@ -101,8 +83,6 @@
           <w:rFonts w:ascii="Times New Roman" w:eastAsia="Times New Roman" w:hAnsi="Times New Roman" w:cs="Times New Roman"/>
           <w:bCs w:val="0"/>
           <w:color w:val="auto"/>
-          <w:sz w:val="24"/>
-          <w:szCs w:val="24"/>
         </w:rPr>
         <w:t>Electric Motor</w:t>
       </w:r>
@@ -124,12 +104,17 @@
       <w:pPr>
         <w:suppressAutoHyphens/>
         <w:spacing w:line="360" w:lineRule="auto"/>
-        <w:ind w:firstLine="720"/>
         <w:jc w:val="both"/>
         <w:rPr>
           <w:spacing w:val="-3"/>
         </w:rPr>
       </w:pPr>
+      <w:r>
+        <w:rPr>
+          <w:spacing w:val="-3"/>
+        </w:rPr>
+        <w:tab/>
+      </w:r>
       <w:r>
         <w:rPr>
           <w:spacing w:val="-3"/>
@@ -482,7 +467,6 @@
     <w:p>
       <w:pPr>
         <w:spacing w:line="360" w:lineRule="auto"/>
-        <w:ind w:firstLine="720"/>
         <w:jc w:val="both"/>
         <w:rPr>
           <w:b/>
@@ -490,6 +474,9 @@
         </w:rPr>
       </w:pPr>
       <w:bookmarkStart w:id="0" w:name="_Hlk77872605"/>
+      <w:r>
+        <w:tab/>
+      </w:r>
       <w:r>
         <w:t xml:space="preserve">In many commercial and industrial environments, the application of variable speed control is </w:t>
       </w:r>
@@ -552,12 +539,17 @@
       <w:pPr>
         <w:suppressAutoHyphens/>
         <w:spacing w:line="360" w:lineRule="auto"/>
-        <w:ind w:firstLine="720"/>
         <w:jc w:val="both"/>
         <w:rPr>
           <w:spacing w:val="-3"/>
         </w:rPr>
       </w:pPr>
+      <w:r>
+        <w:rPr>
+          <w:spacing w:val="-3"/>
+        </w:rPr>
+        <w:tab/>
+      </w:r>
       <w:r>
         <w:rPr>
           <w:spacing w:val="-3"/>
@@ -1019,9 +1011,11 @@
       <w:pPr>
         <w:suppressAutoHyphens/>
         <w:spacing w:line="360" w:lineRule="auto"/>
-        <w:ind w:firstLine="720"/>
         <w:jc w:val="both"/>
       </w:pPr>
+      <w:r>
+        <w:tab/>
+      </w:r>
       <w:r>
         <w:t>This relationship is used to estimate the energy use of a given motor with a variable frequency drive.</w:t>
       </w:r>
@@ -2764,65 +2758,25 @@
     <w:p>
       <w:pPr>
         <w:spacing w:line="360" w:lineRule="auto"/>
-        <w:ind w:firstLine="720"/>
         <w:jc w:val="both"/>
-        <w:rPr>
-          <w:spacing w:val="-3"/>
-        </w:rPr>
-      </w:pPr>
-      <w:r>
-        <w:rPr>
-          <w:spacing w:val="-3"/>
-        </w:rPr>
-        <w:t>The annual energy savings, ES, and corresponding cost savings, ECS</w:t>
-      </w:r>
-      <w:r>
-        <w:rPr>
-          <w:spacing w:val="-3"/>
-          <w:vertAlign w:val="subscript"/>
-        </w:rPr>
-        <w:t xml:space="preserve">, </w:t>
-      </w:r>
-      <w:r>
-        <w:rPr>
-          <w:spacing w:val="-3"/>
-        </w:rPr>
-        <w:t>can be calculated as follows:</w:t>
-      </w:r>
-    </w:p>
-    <w:p>
-      <w:pPr>
-        <w:spacing w:line="360" w:lineRule="auto"/>
-        <w:ind w:firstLine="720"/>
-        <w:jc w:val="both"/>
-        <w:rPr>
-          <w:spacing w:val="-3"/>
-        </w:rPr>
-      </w:pPr>
-      <w:r>
-        <w:rPr>
-          <w:spacing w:val="-3"/>
-        </w:rPr>
-        <w:t>ES</w:t>
-      </w:r>
-      <w:r>
-        <w:rPr>
-          <w:spacing w:val="-3"/>
-        </w:rPr>
-        <w:tab/>
-        <w:t xml:space="preserve">= CEU </w:t>
-      </w:r>
-      <w:r>
-        <w:rPr>
-          <w:spacing w:val="-3"/>
-        </w:rPr>
-        <w:t>-</w:t>
-      </w:r>
-      <w:r>
-        <w:rPr>
-          <w:spacing w:val="-3"/>
-        </w:rPr>
-        <w:t xml:space="preserve"> PEU</w:t>
+      </w:pPr>
+      <w:r>
+        <w:tab/>
+      </w:r>
+      <w:r>
+        <w:t>The current power draw</w:t>
+      </w:r>
+      <w:r>
+        <w:t xml:space="preserve"> </w:t>
+      </w:r>
+      <w:r>
+        <w:t>for a given motor, CPD, and the proposed power draw</w:t>
+      </w:r>
+      <w:r>
+        <w:t xml:space="preserve"> </w:t>
+      </w:r>
+      <w:r>
+        <w:t>for a given motor with VFD, PPD, can be estimated as follows:</w:t>
       </w:r>
     </w:p>
     <w:p>
@@ -2833,225 +2787,52 @@
         <w:jc w:val="both"/>
       </w:pPr>
       <w:r>
-        <w:t>w</w:t>
-      </w:r>
-      <w:r>
-        <w:t>here</w:t>
-      </w:r>
-    </w:p>
-    <w:p>
-      <w:pPr>
-        <w:pStyle w:val="BodyTextIndent"/>
-        <w:spacing w:line="360" w:lineRule="auto"/>
-        <w:jc w:val="both"/>
-      </w:pPr>
-      <w:r>
-        <w:t>CEU</w:t>
-      </w:r>
-      <w:r>
-        <w:tab/>
-        <w:t>= Current time weighted energy consumption for a given</w:t>
-      </w:r>
-      <w:r>
-        <w:t xml:space="preserve"> motor;</w:t>
-      </w:r>
-      <w:r>
-        <w:t xml:space="preserve"> kWh</w:t>
-      </w:r>
-    </w:p>
-    <w:p>
-      <w:pPr>
-        <w:pStyle w:val="BodyTextIndent"/>
-        <w:spacing w:line="360" w:lineRule="auto"/>
-        <w:jc w:val="both"/>
-      </w:pPr>
-      <w:r>
-        <w:t>PEU</w:t>
-      </w:r>
-      <w:r>
-        <w:tab/>
-        <w:t>= Projected time weighted energy consumption for a given motor</w:t>
-      </w:r>
-      <w:r>
-        <w:t>;</w:t>
-      </w:r>
-      <w:r>
-        <w:t xml:space="preserve"> kWh.</w:t>
-      </w:r>
-    </w:p>
-    <w:p>
-      <w:pPr>
-        <w:pStyle w:val="BodyTextIndent"/>
-        <w:spacing w:line="360" w:lineRule="auto"/>
-        <w:jc w:val="both"/>
-      </w:pPr>
-      <w:r>
-        <w:t>The current energy consumption, CEU, and proposed energy consumption, PEU, can be estimated as follows:</w:t>
-      </w:r>
-    </w:p>
-    <w:p>
-      <w:pPr>
-        <w:pStyle w:val="BodyTextIndent"/>
-        <w:spacing w:line="360" w:lineRule="auto"/>
-        <w:jc w:val="both"/>
-      </w:pPr>
-      <w:r>
-        <w:t>CEU</w:t>
-      </w:r>
-      <w:r>
-        <w:tab/>
-        <w:t xml:space="preserve">= </w:t>
-      </w:r>
-      <m:oMath>
-        <m:f>
-          <m:fPr>
-            <m:ctrlPr>
-              <w:rPr>
-                <w:rFonts w:ascii="Cambria Math" w:hAnsi="Cambria Math"/>
-                <w:sz w:val="32"/>
-                <w:szCs w:val="32"/>
-              </w:rPr>
-            </m:ctrlPr>
-          </m:fPr>
-          <m:num>
-            <m:r>
-              <m:rPr>
-                <m:sty m:val="p"/>
-              </m:rPr>
-              <w:rPr>
-                <w:rFonts w:ascii="Cambria Math" w:hAnsi="Cambria Math"/>
-                <w:sz w:val="32"/>
-                <w:szCs w:val="32"/>
-              </w:rPr>
-              <m:t xml:space="preserve">HP × </m:t>
-            </m:r>
-            <m:sSub>
-              <m:sSubPr>
-                <m:ctrlPr>
-                  <w:rPr>
-                    <w:rFonts w:ascii="Cambria Math" w:hAnsi="Cambria Math"/>
-                    <w:sz w:val="32"/>
-                    <w:szCs w:val="32"/>
-                  </w:rPr>
-                </m:ctrlPr>
-              </m:sSubPr>
-              <m:e>
-                <m:r>
-                  <m:rPr>
-                    <m:sty m:val="p"/>
-                  </m:rPr>
-                  <w:rPr>
-                    <w:rFonts w:ascii="Cambria Math" w:hAnsi="Cambria Math"/>
-                    <w:sz w:val="32"/>
-                    <w:szCs w:val="32"/>
-                  </w:rPr>
-                  <m:t>C</m:t>
-                </m:r>
-              </m:e>
-              <m:sub>
-                <m:r>
-                  <m:rPr>
-                    <m:sty m:val="p"/>
-                  </m:rPr>
-                  <w:rPr>
-                    <w:rFonts w:ascii="Cambria Math" w:hAnsi="Cambria Math"/>
-                    <w:sz w:val="32"/>
-                    <w:szCs w:val="32"/>
-                  </w:rPr>
-                  <m:t>1</m:t>
-                </m:r>
-              </m:sub>
-            </m:sSub>
-            <m:r>
-              <m:rPr>
-                <m:sty m:val="p"/>
-              </m:rPr>
-              <w:rPr>
-                <w:rFonts w:ascii="Cambria Math" w:hAnsi="Cambria Math"/>
-                <w:sz w:val="32"/>
-                <w:szCs w:val="32"/>
-              </w:rPr>
-              <m:t xml:space="preserve"> × CPC ×</m:t>
-            </m:r>
-            <m:sSub>
-              <m:sSubPr>
-                <m:ctrlPr>
-                  <w:rPr>
-                    <w:rFonts w:ascii="Cambria Math" w:hAnsi="Cambria Math"/>
-                    <w:sz w:val="32"/>
-                    <w:szCs w:val="32"/>
-                  </w:rPr>
-                </m:ctrlPr>
-              </m:sSubPr>
-              <m:e>
-                <m:r>
-                  <m:rPr>
-                    <m:sty m:val="p"/>
-                  </m:rPr>
-                  <w:rPr>
-                    <w:rFonts w:ascii="Cambria Math" w:hAnsi="Cambria Math"/>
-                    <w:sz w:val="32"/>
-                    <w:szCs w:val="32"/>
-                  </w:rPr>
-                  <m:t xml:space="preserve"> OH</m:t>
-                </m:r>
-              </m:e>
-              <m:sub>
-                <m:r>
-                  <m:rPr>
-                    <m:sty m:val="p"/>
-                  </m:rPr>
-                  <w:rPr>
-                    <w:rFonts w:ascii="Cambria Math" w:hAnsi="Cambria Math"/>
-                    <w:sz w:val="32"/>
-                    <w:szCs w:val="32"/>
-                  </w:rPr>
-                  <m:t>E</m:t>
-                </m:r>
-              </m:sub>
-            </m:sSub>
-          </m:num>
-          <m:den>
-            <m:sSub>
-              <m:sSubPr>
-                <m:ctrlPr>
-                  <w:rPr>
-                    <w:rFonts w:ascii="Cambria Math" w:hAnsi="Cambria Math"/>
-                    <w:sz w:val="32"/>
-                    <w:szCs w:val="32"/>
-                  </w:rPr>
-                </m:ctrlPr>
-              </m:sSubPr>
-              <m:e>
-                <m:r>
-                  <m:rPr>
-                    <m:sty m:val="p"/>
-                  </m:rPr>
-                  <w:rPr>
-                    <w:rFonts w:ascii="Cambria Math" w:hAnsi="Cambria Math"/>
-                    <w:sz w:val="32"/>
-                    <w:szCs w:val="32"/>
-                  </w:rPr>
-                  <m:t>η</m:t>
-                </m:r>
-              </m:e>
-              <m:sub>
-                <m:r>
-                  <m:rPr>
-                    <m:sty m:val="p"/>
-                  </m:rPr>
-                  <w:rPr>
-                    <w:rFonts w:ascii="Cambria Math" w:hAnsi="Cambria Math"/>
-                    <w:sz w:val="32"/>
-                    <w:szCs w:val="32"/>
-                  </w:rPr>
-                  <m:t>Exist</m:t>
-                </m:r>
-              </m:sub>
-            </m:sSub>
-          </m:den>
-        </m:f>
-      </m:oMath>
+        <w:tab/>
+      </w:r>
+      <w:r>
+        <w:t>C</w:t>
+      </w:r>
+      <w:r>
+        <w:t>PD</w:t>
+      </w:r>
+      <w:r>
+        <w:tab/>
+        <w:t>=</w:t>
+      </w:r>
+      <w:r>
+        <w:rPr>
+          <w:sz w:val="32"/>
+          <w:szCs w:val="32"/>
+        </w:rPr>
+        <w:t xml:space="preserve"> </w:t>
+      </w:r>
+      <w:r>
+        <w:t xml:space="preserve">HP </w:t>
+      </w:r>
+      <w:r>
+        <w:t>×</w:t>
+      </w:r>
+      <w:r>
+        <w:t xml:space="preserve"> C</w:t>
+      </w:r>
+      <w:r>
+        <w:rPr>
+          <w:vertAlign w:val="subscript"/>
+        </w:rPr>
+        <w:t>1</w:t>
+      </w:r>
+      <w:r>
+        <w:t xml:space="preserve"> / </w:t>
+      </w:r>
+      <w:r>
+        <w:sym w:font="Symbol" w:char="F068"/>
+      </w:r>
+      <w:r>
+        <w:rPr>
+          <w:vertAlign w:val="subscript"/>
+        </w:rPr>
+        <w:t>Exist</w:t>
+      </w:r>
     </w:p>
     <w:p>
       <w:pPr>
@@ -3068,10 +2849,17 @@
       <w:pPr>
         <w:pStyle w:val="BodyTextIndent"/>
         <w:spacing w:line="360" w:lineRule="auto"/>
-      </w:pPr>
-      <w:r>
-        <w:lastRenderedPageBreak/>
-        <w:t>PEU</w:t>
+        <w:ind w:firstLine="0"/>
+        <w:jc w:val="both"/>
+      </w:pPr>
+      <w:r>
+        <w:tab/>
+      </w:r>
+      <w:r>
+        <w:t>P</w:t>
+      </w:r>
+      <w:r>
+        <w:t>PD</w:t>
       </w:r>
       <w:r>
         <w:tab/>
@@ -3083,245 +2871,42 @@
         </w:rPr>
         <w:t xml:space="preserve"> </w:t>
       </w:r>
-      <m:oMath>
-        <m:f>
-          <m:fPr>
-            <m:ctrlPr>
-              <w:rPr>
-                <w:rFonts w:ascii="Cambria Math" w:hAnsi="Cambria Math"/>
-                <w:sz w:val="32"/>
-                <w:szCs w:val="32"/>
-              </w:rPr>
-            </m:ctrlPr>
-          </m:fPr>
-          <m:num>
-            <m:r>
-              <m:rPr>
-                <m:sty m:val="p"/>
-              </m:rPr>
-              <w:rPr>
-                <w:rFonts w:ascii="Cambria Math"/>
-                <w:sz w:val="32"/>
-                <w:szCs w:val="32"/>
-              </w:rPr>
-              <m:t xml:space="preserve">HP </m:t>
-            </m:r>
-            <m:r>
-              <m:rPr>
-                <m:sty m:val="p"/>
-              </m:rPr>
-              <w:rPr>
-                <w:rFonts w:ascii="Cambria Math"/>
-                <w:sz w:val="32"/>
-                <w:szCs w:val="32"/>
-              </w:rPr>
-              <m:t>×</m:t>
-            </m:r>
-            <m:r>
-              <m:rPr>
-                <m:sty m:val="p"/>
-              </m:rPr>
-              <w:rPr>
-                <w:rFonts w:ascii="Cambria Math"/>
-                <w:sz w:val="32"/>
-                <w:szCs w:val="32"/>
-              </w:rPr>
-              <m:t xml:space="preserve"> </m:t>
-            </m:r>
-            <m:sSub>
-              <m:sSubPr>
-                <m:ctrlPr>
-                  <w:rPr>
-                    <w:rFonts w:ascii="Cambria Math" w:hAnsi="Cambria Math"/>
-                    <w:sz w:val="32"/>
-                    <w:szCs w:val="32"/>
-                  </w:rPr>
-                </m:ctrlPr>
-              </m:sSubPr>
-              <m:e>
-                <m:r>
-                  <m:rPr>
-                    <m:sty m:val="p"/>
-                  </m:rPr>
-                  <w:rPr>
-                    <w:rFonts w:ascii="Cambria Math"/>
-                    <w:sz w:val="32"/>
-                    <w:szCs w:val="32"/>
-                  </w:rPr>
-                  <m:t>C</m:t>
-                </m:r>
-              </m:e>
-              <m:sub>
-                <m:r>
-                  <m:rPr>
-                    <m:sty m:val="p"/>
-                  </m:rPr>
-                  <w:rPr>
-                    <w:rFonts w:ascii="Cambria Math"/>
-                    <w:sz w:val="32"/>
-                    <w:szCs w:val="32"/>
-                  </w:rPr>
-                  <m:t>1</m:t>
-                </m:r>
-              </m:sub>
-            </m:sSub>
-            <m:r>
-              <m:rPr>
-                <m:sty m:val="p"/>
-              </m:rPr>
-              <w:rPr>
-                <w:rFonts w:ascii="Cambria Math"/>
-                <w:sz w:val="32"/>
-                <w:szCs w:val="32"/>
-              </w:rPr>
-              <m:t xml:space="preserve"> </m:t>
-            </m:r>
-            <m:r>
-              <m:rPr>
-                <m:sty m:val="p"/>
-              </m:rPr>
-              <w:rPr>
-                <w:rFonts w:ascii="Cambria Math"/>
-                <w:sz w:val="32"/>
-                <w:szCs w:val="32"/>
-              </w:rPr>
-              <m:t>×</m:t>
-            </m:r>
-            <m:r>
-              <m:rPr>
-                <m:sty m:val="p"/>
-              </m:rPr>
-              <w:rPr>
-                <w:rFonts w:ascii="Cambria Math" w:hAnsi="Cambria Math"/>
-                <w:sz w:val="32"/>
-                <w:szCs w:val="32"/>
-              </w:rPr>
-              <m:t xml:space="preserve"> </m:t>
-            </m:r>
-            <m:r>
-              <m:rPr>
-                <m:sty m:val="p"/>
-              </m:rPr>
-              <w:rPr>
-                <w:rFonts w:ascii="Cambria Math" w:hAnsi="Cambria Math"/>
-                <w:sz w:val="32"/>
-                <w:szCs w:val="32"/>
-                <w:lang w:eastAsia="zh-CN"/>
-              </w:rPr>
-              <m:t>PPC</m:t>
-            </m:r>
-            <m:r>
-              <m:rPr>
-                <m:sty m:val="p"/>
-              </m:rPr>
-              <w:rPr>
-                <w:rFonts w:ascii="Cambria Math" w:hAnsi="Cambria Math"/>
-                <w:sz w:val="32"/>
-                <w:szCs w:val="32"/>
-              </w:rPr>
-              <m:t xml:space="preserve"> </m:t>
-            </m:r>
-            <m:r>
-              <m:rPr>
-                <m:sty m:val="p"/>
-              </m:rPr>
-              <w:rPr>
-                <w:rFonts w:ascii="Cambria Math"/>
-                <w:sz w:val="32"/>
-                <w:szCs w:val="32"/>
-              </w:rPr>
-              <m:t>×</m:t>
-            </m:r>
-            <m:r>
-              <m:rPr>
-                <m:sty m:val="p"/>
-              </m:rPr>
-              <w:rPr>
-                <w:rFonts w:ascii="Cambria Math" w:hAnsi="Cambria Math"/>
-                <w:sz w:val="32"/>
-                <w:szCs w:val="32"/>
-              </w:rPr>
-              <m:t xml:space="preserve"> </m:t>
-            </m:r>
-            <m:sSub>
-              <m:sSubPr>
-                <m:ctrlPr>
-                  <w:rPr>
-                    <w:rFonts w:ascii="Cambria Math" w:hAnsi="Cambria Math"/>
-                    <w:sz w:val="32"/>
-                    <w:szCs w:val="32"/>
-                  </w:rPr>
-                </m:ctrlPr>
-              </m:sSubPr>
-              <m:e>
-                <m:r>
-                  <m:rPr>
-                    <m:sty m:val="p"/>
-                  </m:rPr>
-                  <w:rPr>
-                    <w:rFonts w:ascii="Cambria Math" w:hAnsi="Cambria Math"/>
-                    <w:sz w:val="32"/>
-                    <w:szCs w:val="32"/>
-                  </w:rPr>
-                  <m:t>OH</m:t>
-                </m:r>
-              </m:e>
-              <m:sub>
-                <m:r>
-                  <m:rPr>
-                    <m:sty m:val="p"/>
-                  </m:rPr>
-                  <w:rPr>
-                    <w:rFonts w:ascii="Cambria Math" w:hAnsi="Cambria Math"/>
-                    <w:sz w:val="32"/>
-                    <w:szCs w:val="32"/>
-                  </w:rPr>
-                  <m:t>P</m:t>
-                </m:r>
-              </m:sub>
-            </m:sSub>
-          </m:num>
-          <m:den>
-            <m:sSub>
-              <m:sSubPr>
-                <m:ctrlPr>
-                  <w:rPr>
-                    <w:rFonts w:ascii="Cambria Math" w:hAnsi="Cambria Math"/>
-                    <w:sz w:val="32"/>
-                    <w:szCs w:val="32"/>
-                  </w:rPr>
-                </m:ctrlPr>
-              </m:sSubPr>
-              <m:e>
-                <m:r>
-                  <m:rPr>
-                    <m:sty m:val="p"/>
-                  </m:rPr>
-                  <w:rPr>
-                    <w:rFonts w:ascii="Cambria Math"/>
-                    <w:sz w:val="32"/>
-                    <w:szCs w:val="32"/>
-                  </w:rPr>
-                  <m:t>η</m:t>
-                </m:r>
-              </m:e>
-              <m:sub>
-                <m:r>
-                  <m:rPr>
-                    <m:sty m:val="p"/>
-                  </m:rPr>
-                  <w:rPr>
-                    <w:rFonts w:ascii="Cambria Math"/>
-                    <w:sz w:val="32"/>
-                    <w:szCs w:val="32"/>
-                  </w:rPr>
-                  <m:t>prop</m:t>
-                </m:r>
-              </m:sub>
-            </m:sSub>
-          </m:den>
-        </m:f>
-      </m:oMath>
+      <w:r>
+        <w:t>HP ×</w:t>
+      </w:r>
+      <w:r>
+        <w:t xml:space="preserve"> </w:t>
+      </w:r>
+      <w:r>
+        <w:t>C</w:t>
+      </w:r>
+      <w:r>
+        <w:rPr>
+          <w:vertAlign w:val="subscript"/>
+        </w:rPr>
+        <w:t>1</w:t>
+      </w:r>
+      <w:r>
+        <w:t xml:space="preserve"> </w:t>
+      </w:r>
+      <w:r>
+        <w:t xml:space="preserve">× </w:t>
+      </w:r>
+      <w:r>
+        <w:t xml:space="preserve">FR </w:t>
+      </w:r>
+      <w:r>
+        <w:t xml:space="preserve">/ </w:t>
+      </w:r>
+      <w:r>
+        <w:sym w:font="Symbol" w:char="F068"/>
+      </w:r>
+      <w:r>
+        <w:rPr>
+          <w:vertAlign w:val="subscript"/>
+        </w:rPr>
+        <w:t>Prop</w:t>
+      </w:r>
     </w:p>
     <w:p>
       <w:pPr>
@@ -3341,9 +2926,13 @@
       <w:pPr>
         <w:pStyle w:val="BodyTextIndent"/>
         <w:spacing w:line="360" w:lineRule="auto"/>
+        <w:ind w:firstLine="0"/>
         <w:jc w:val="both"/>
       </w:pPr>
       <w:r>
+        <w:tab/>
+      </w:r>
+      <w:r>
         <w:t>HP</w:t>
       </w:r>
       <w:r>
@@ -3367,793 +2956,6 @@
       </w:r>
       <w:r>
         <w:t>HP</w:t>
-      </w:r>
-    </w:p>
-    <w:p>
-      <w:pPr>
-        <w:suppressAutoHyphens/>
-        <w:spacing w:line="360" w:lineRule="auto"/>
-        <w:ind w:left="720"/>
-        <w:rPr>
-          <w:spacing w:val="-3"/>
-        </w:rPr>
-      </w:pPr>
-      <w:r>
-        <w:t>OH</w:t>
-      </w:r>
-      <w:r>
-        <w:rPr>
-          <w:vertAlign w:val="subscript"/>
-        </w:rPr>
-        <w:t>E</w:t>
-      </w:r>
-      <w:r>
-        <w:tab/>
-      </w:r>
-      <w:r>
-        <w:t xml:space="preserve">= </w:t>
-      </w:r>
-      <w:r>
-        <w:t>Existing</w:t>
-      </w:r>
-      <w:r>
-        <w:t xml:space="preserve"> operating hours</w:t>
-      </w:r>
-      <w:r>
-        <w:t xml:space="preserve"> of</w:t>
-      </w:r>
-      <w:r>
-        <w:t xml:space="preserve"> motor</w:t>
-      </w:r>
-      <w:r>
-        <w:t xml:space="preserve">; </w:t>
-      </w:r>
-      <w:r>
-        <w:t>${</w:t>
-      </w:r>
-      <w:r>
-        <w:t>E</w:t>
-      </w:r>
-      <w:r>
-        <w:t>OH}</w:t>
-      </w:r>
-      <w:r>
-        <w:t xml:space="preserve"> </w:t>
-      </w:r>
-      <w:r>
-        <w:t>hr</w:t>
-      </w:r>
-      <w:r>
-        <w:t>s</w:t>
-      </w:r>
-      <w:r>
-        <w:t xml:space="preserve">/yr </w:t>
-      </w:r>
-      <w:r>
-        <w:rPr>
-          <w:spacing w:val="-3"/>
-        </w:rPr>
-        <w:t>(${EHR} hours per day, ${EDY} days per week, ${EWK} weeks per year)</w:t>
-      </w:r>
-    </w:p>
-    <w:p>
-      <w:pPr>
-        <w:suppressAutoHyphens/>
-        <w:spacing w:line="360" w:lineRule="auto"/>
-        <w:ind w:left="720"/>
-        <w:rPr>
-          <w:spacing w:val="-3"/>
-        </w:rPr>
-      </w:pPr>
-      <w:r>
-        <w:t>OH</w:t>
-      </w:r>
-      <w:r>
-        <w:rPr>
-          <w:vertAlign w:val="subscript"/>
-        </w:rPr>
-        <w:t>P</w:t>
-      </w:r>
-      <w:r>
-        <w:tab/>
-      </w:r>
-      <w:r>
-        <w:t>= Proposed operating hours of motor;</w:t>
-      </w:r>
-      <w:r>
-        <w:t xml:space="preserve"> </w:t>
-      </w:r>
-      <w:r>
-        <w:t>${</w:t>
-      </w:r>
-      <w:r>
-        <w:t>P</w:t>
-      </w:r>
-      <w:r>
-        <w:t>OH}</w:t>
-      </w:r>
-      <w:r>
-        <w:t xml:space="preserve"> </w:t>
-      </w:r>
-      <w:r>
-        <w:t>hrs/yr</w:t>
-      </w:r>
-      <w:r>
-        <w:t xml:space="preserve"> </w:t>
-      </w:r>
-      <w:r>
-        <w:rPr>
-          <w:spacing w:val="-3"/>
-        </w:rPr>
-        <w:t>(${PHR} hours per day, ${PDY} days per week, ${PWK} weeks per year)</w:t>
-      </w:r>
-    </w:p>
-    <w:p>
-      <w:pPr>
-        <w:pStyle w:val="BodyTextIndent"/>
-        <w:spacing w:line="360" w:lineRule="auto"/>
-        <w:jc w:val="both"/>
-      </w:pPr>
-      <w:r>
-        <w:t>C</w:t>
-      </w:r>
-      <w:r>
-        <w:softHyphen/>
-      </w:r>
-      <w:r>
-        <w:rPr>
-          <w:vertAlign w:val="subscript"/>
-        </w:rPr>
-        <w:t>1</w:t>
-      </w:r>
-      <w:r>
-        <w:rPr>
-          <w:vertAlign w:val="subscript"/>
-        </w:rPr>
-        <w:tab/>
-      </w:r>
-      <w:r>
-        <w:t>=</w:t>
-      </w:r>
-      <w:r>
-        <w:t xml:space="preserve"> Conversion constant;</w:t>
-      </w:r>
-      <w:r>
-        <w:t xml:space="preserve"> 0.746 kW/HP</w:t>
-      </w:r>
-    </w:p>
-    <w:p>
-      <w:pPr>
-        <w:pStyle w:val="BodyTextIndent"/>
-        <w:spacing w:line="360" w:lineRule="auto"/>
-        <w:ind w:left="1440" w:hanging="720"/>
-        <w:jc w:val="both"/>
-      </w:pPr>
-      <w:r>
-        <w:t>CPC</w:t>
-      </w:r>
-      <w:r>
-        <w:tab/>
-        <w:t xml:space="preserve">= </w:t>
-      </w:r>
-      <w:r>
-        <w:t>Current</w:t>
-      </w:r>
-      <w:r>
-        <w:t xml:space="preserve"> p</w:t>
-      </w:r>
-      <w:r>
-        <w:t>ower consumption of</w:t>
-      </w:r>
-      <w:r>
-        <w:t xml:space="preserve"> motor without VFD</w:t>
-      </w:r>
-      <w:r>
-        <w:t xml:space="preserve">, </w:t>
-      </w:r>
-      <w:r>
-        <w:t>at average load</w:t>
-      </w:r>
-      <w:r>
-        <w:t xml:space="preserve"> </w:t>
-      </w:r>
-      <w:r>
-        <w:t>${</w:t>
-      </w:r>
-      <w:r>
-        <w:t>LF</w:t>
-      </w:r>
-      <w:r>
-        <w:t>}</w:t>
-      </w:r>
-      <w:r>
-        <w:t>%</w:t>
-      </w:r>
-      <w:r>
-        <w:t>;</w:t>
-      </w:r>
-    </w:p>
-    <w:p>
-      <w:pPr>
-        <w:pStyle w:val="BodyTextIndent"/>
-        <w:spacing w:line="360" w:lineRule="auto"/>
-        <w:ind w:left="1440" w:firstLine="0"/>
-        <w:jc w:val="both"/>
-      </w:pPr>
-      <w:r>
-        <w:t xml:space="preserve">= </w:t>
-      </w:r>
-      <w:r>
-        <w:t>${</w:t>
-      </w:r>
-      <w:r>
-        <w:t>CPC</w:t>
-      </w:r>
-      <w:r>
-        <w:t>}%</w:t>
-      </w:r>
-      <w:r>
-        <w:t xml:space="preserve"> (from table)</w:t>
-      </w:r>
-    </w:p>
-    <w:p>
-      <w:pPr>
-        <w:pStyle w:val="BodyTextIndent"/>
-        <w:spacing w:line="360" w:lineRule="auto"/>
-        <w:ind w:left="1440" w:hanging="720"/>
-        <w:jc w:val="both"/>
-      </w:pPr>
-      <w:r>
-        <w:t>PPC</w:t>
-      </w:r>
-      <w:r>
-        <w:tab/>
-        <w:t xml:space="preserve">= </w:t>
-      </w:r>
-      <w:r>
-        <w:t>Proposed p</w:t>
-      </w:r>
-      <w:r>
-        <w:t>ower consumption of</w:t>
-      </w:r>
-      <w:r>
-        <w:t xml:space="preserve"> motor with VFD</w:t>
-      </w:r>
-      <w:r>
-        <w:t xml:space="preserve">, </w:t>
-      </w:r>
-      <w:r>
-        <w:t>at average load</w:t>
-      </w:r>
-      <w:r>
-        <w:t xml:space="preserve"> </w:t>
-      </w:r>
-      <w:r>
-        <w:t>${</w:t>
-      </w:r>
-      <w:r>
-        <w:t>LF</w:t>
-      </w:r>
-      <w:r>
-        <w:t>}</w:t>
-      </w:r>
-      <w:r>
-        <w:t>%</w:t>
-      </w:r>
-      <w:r>
-        <w:t>;</w:t>
-      </w:r>
-    </w:p>
-    <w:p>
-      <w:pPr>
-        <w:pStyle w:val="BodyTextIndent"/>
-        <w:spacing w:line="360" w:lineRule="auto"/>
-        <w:ind w:left="1440" w:firstLine="0"/>
-        <w:jc w:val="both"/>
-      </w:pPr>
-      <w:r>
-        <w:t xml:space="preserve">= </w:t>
-      </w:r>
-      <w:r>
-        <w:t>${</w:t>
-      </w:r>
-      <w:r>
-        <w:t>PPC</w:t>
-      </w:r>
-      <w:r>
-        <w:t>}</w:t>
-      </w:r>
-      <w:r>
-        <w:t>%</w:t>
-      </w:r>
-      <w:r>
-        <w:t xml:space="preserve"> (from table)</w:t>
-      </w:r>
-    </w:p>
-    <w:p>
-      <w:pPr>
-        <w:pStyle w:val="BodyTextIndent"/>
-        <w:spacing w:line="360" w:lineRule="auto"/>
-        <w:jc w:val="both"/>
-      </w:pPr>
-      <m:oMath>
-        <m:sSub>
-          <m:sSubPr>
-            <m:ctrlPr>
-              <w:rPr>
-                <w:rFonts w:ascii="Cambria Math" w:hAnsi="Cambria Math"/>
-              </w:rPr>
-            </m:ctrlPr>
-          </m:sSubPr>
-          <m:e>
-            <m:r>
-              <m:rPr>
-                <m:sty m:val="p"/>
-              </m:rPr>
-              <w:rPr>
-                <w:rFonts w:ascii="Cambria Math"/>
-              </w:rPr>
-              <m:t>η</m:t>
-            </m:r>
-          </m:e>
-          <m:sub>
-            <m:r>
-              <m:rPr>
-                <m:sty m:val="p"/>
-              </m:rPr>
-              <w:rPr>
-                <w:rFonts w:ascii="Cambria Math"/>
-              </w:rPr>
-              <m:t>Exist</m:t>
-            </m:r>
-          </m:sub>
-        </m:sSub>
-      </m:oMath>
-      <w:r>
-        <w:tab/>
-        <w:t xml:space="preserve">= </w:t>
-      </w:r>
-      <w:r>
-        <w:t>Existing e</w:t>
-      </w:r>
-      <w:r>
-        <w:t>fficiency of</w:t>
-      </w:r>
-      <w:r>
-        <w:t xml:space="preserve"> motor</w:t>
-      </w:r>
-      <w:r>
-        <w:t>;</w:t>
-      </w:r>
-      <w:r>
-        <w:t xml:space="preserve"> </w:t>
-      </w:r>
-      <w:r>
-        <w:t>${</w:t>
-      </w:r>
-      <w:r>
-        <w:t>ETAE</w:t>
-      </w:r>
-      <w:r>
-        <w:t>}</w:t>
-      </w:r>
-    </w:p>
-    <w:p>
-      <w:pPr>
-        <w:pStyle w:val="BodyTextIndent"/>
-        <w:spacing w:line="360" w:lineRule="auto"/>
-        <w:ind w:right="-288"/>
-        <w:jc w:val="both"/>
-      </w:pPr>
-      <m:oMath>
-        <m:sSub>
-          <m:sSubPr>
-            <m:ctrlPr>
-              <w:rPr>
-                <w:rFonts w:ascii="Cambria Math" w:hAnsi="Cambria Math"/>
-                <w:iCs/>
-              </w:rPr>
-            </m:ctrlPr>
-          </m:sSubPr>
-          <m:e>
-            <m:r>
-              <m:rPr>
-                <m:sty m:val="p"/>
-              </m:rPr>
-              <w:rPr>
-                <w:rFonts w:ascii="Cambria Math"/>
-              </w:rPr>
-              <m:t>η</m:t>
-            </m:r>
-          </m:e>
-          <m:sub>
-            <m:r>
-              <m:rPr>
-                <m:sty m:val="p"/>
-              </m:rPr>
-              <w:rPr>
-                <w:rFonts w:ascii="Cambria Math" w:hAnsi="Cambria Math"/>
-              </w:rPr>
-              <m:t>Prop</m:t>
-            </m:r>
-          </m:sub>
-        </m:sSub>
-      </m:oMath>
-      <w:r>
-        <w:tab/>
-      </w:r>
-      <w:r>
-        <w:t xml:space="preserve">= </w:t>
-      </w:r>
-      <w:r>
-        <w:t xml:space="preserve">Proposed </w:t>
-      </w:r>
-      <w:r>
-        <w:t>e</w:t>
-      </w:r>
-      <w:r>
-        <w:t>fficiency</w:t>
-      </w:r>
-      <w:r>
-        <w:t xml:space="preserve"> of</w:t>
-      </w:r>
-      <w:r>
-        <w:t xml:space="preserve"> motor</w:t>
-      </w:r>
-      <w:r>
-        <w:t xml:space="preserve"> with VFD</w:t>
-      </w:r>
-      <w:r>
-        <w:t>;</w:t>
-      </w:r>
-      <w:r>
-        <w:t xml:space="preserve"> </w:t>
-      </w:r>
-      <w:r>
-        <w:t>${</w:t>
-      </w:r>
-      <w:r>
-        <w:t>ETAP</w:t>
-      </w:r>
-      <w:r>
-        <w:t>}</w:t>
-      </w:r>
-    </w:p>
-    <w:p>
-      <w:pPr>
-        <w:pStyle w:val="BodyTextIndent"/>
-        <w:spacing w:line="360" w:lineRule="auto"/>
-        <w:jc w:val="both"/>
-      </w:pPr>
-      <w:r>
-        <w:t xml:space="preserve">For this calculation, it is assumed that the motor will run </w:t>
-      </w:r>
-      <w:r>
-        <w:t>during 100 percent of its</w:t>
-      </w:r>
-      <w:r>
-        <w:t xml:space="preserve"> operating hours.</w:t>
-      </w:r>
-    </w:p>
-    <w:p>
-      <w:pPr>
-        <w:pStyle w:val="BodyTextIndent"/>
-        <w:spacing w:line="360" w:lineRule="auto"/>
-        <w:jc w:val="both"/>
-        <w:rPr>
-          <w:sz w:val="32"/>
-          <w:szCs w:val="32"/>
-        </w:rPr>
-      </w:pPr>
-      <w:r>
-        <w:t>CEU</w:t>
-      </w:r>
-      <w:r>
-        <w:tab/>
-        <w:t>=</w:t>
-      </w:r>
-      <w:r>
-        <w:t xml:space="preserve"> ${CE</w:t>
-      </w:r>
-      <w:r>
-        <w:t>U</w:t>
-      </w:r>
-      <w:r>
-        <w:t>Eqn}</w:t>
-      </w:r>
-    </w:p>
-    <w:p>
-      <w:pPr>
-        <w:pStyle w:val="BodyTextIndent"/>
-        <w:spacing w:line="360" w:lineRule="auto"/>
-        <w:ind w:left="720"/>
-        <w:jc w:val="both"/>
-      </w:pPr>
-      <w:r>
-        <w:t xml:space="preserve">= </w:t>
-      </w:r>
-      <w:r>
-        <w:t>${CDU}</w:t>
-      </w:r>
-      <w:r>
-        <w:t xml:space="preserve"> </w:t>
-      </w:r>
-      <w:r>
-        <w:t>kW</w:t>
-      </w:r>
-      <w:r>
-        <w:sym w:font="Symbol" w:char="F0B4"/>
-      </w:r>
-      <w:r>
-        <w:t xml:space="preserve"> </w:t>
-      </w:r>
-      <w:r>
-        <w:t>${</w:t>
-      </w:r>
-      <w:r>
-        <w:t>E</w:t>
-      </w:r>
-      <w:r>
-        <w:t>OH}</w:t>
-      </w:r>
-      <w:r>
-        <w:t xml:space="preserve"> hrs/yr</w:t>
-      </w:r>
-      <w:r>
-        <w:t xml:space="preserve"> </w:t>
-      </w:r>
-    </w:p>
-    <w:p>
-      <w:pPr>
-        <w:pStyle w:val="BodyTextIndent"/>
-        <w:spacing w:line="360" w:lineRule="auto"/>
-        <w:ind w:left="720"/>
-        <w:jc w:val="both"/>
-        <w:rPr>
-          <w:lang w:eastAsia="zh-CN"/>
-        </w:rPr>
-      </w:pPr>
-      <w:r>
-        <w:t>=</w:t>
-      </w:r>
-      <w:r>
-        <w:t xml:space="preserve"> </w:t>
-      </w:r>
-      <w:r>
-        <w:t>${CEU}</w:t>
-      </w:r>
-      <w:r>
-        <w:t xml:space="preserve"> </w:t>
-      </w:r>
-      <w:r>
-        <w:t>kWh</w:t>
-      </w:r>
-      <w:r>
-        <w:t>/yr</w:t>
-      </w:r>
-    </w:p>
-    <w:p>
-      <w:pPr>
-        <w:pStyle w:val="BodyTextIndent"/>
-        <w:spacing w:line="360" w:lineRule="auto"/>
-        <w:ind w:right="-720"/>
-        <w:jc w:val="both"/>
-        <w:rPr>
-          <w:sz w:val="32"/>
-          <w:szCs w:val="32"/>
-        </w:rPr>
-      </w:pPr>
-      <w:r>
-        <w:t>PEU</w:t>
-      </w:r>
-      <w:r>
-        <w:tab/>
-      </w:r>
-      <w:r>
-        <w:t xml:space="preserve">= </w:t>
-      </w:r>
-      <w:r>
-        <w:t>${PEUEqn}</w:t>
-      </w:r>
-    </w:p>
-    <w:p>
-      <w:pPr>
-        <w:pStyle w:val="BodyTextIndent"/>
-        <w:spacing w:line="360" w:lineRule="auto"/>
-        <w:ind w:left="720" w:right="-720"/>
-        <w:jc w:val="both"/>
-      </w:pPr>
-      <w:r>
-        <w:t xml:space="preserve">= </w:t>
-      </w:r>
-      <w:r>
-        <w:t>${PDU}</w:t>
-      </w:r>
-      <w:r>
-        <w:t xml:space="preserve"> kW </w:t>
-      </w:r>
-      <w:r>
-        <w:sym w:font="Symbol" w:char="F0B4"/>
-      </w:r>
-      <w:r>
-        <w:t xml:space="preserve"> </w:t>
-      </w:r>
-      <w:r>
-        <w:t>${</w:t>
-      </w:r>
-      <w:r>
-        <w:t>P</w:t>
-      </w:r>
-      <w:r>
-        <w:t>OH}</w:t>
-      </w:r>
-      <w:r>
-        <w:t xml:space="preserve"> hrs/yr</w:t>
-      </w:r>
-    </w:p>
-    <w:p>
-      <w:pPr>
-        <w:pStyle w:val="BodyTextIndent"/>
-        <w:spacing w:line="360" w:lineRule="auto"/>
-        <w:ind w:left="720"/>
-        <w:jc w:val="both"/>
-      </w:pPr>
-      <w:r>
-        <w:t>=</w:t>
-      </w:r>
-      <w:r>
-        <w:t xml:space="preserve"> </w:t>
-      </w:r>
-      <w:r>
-        <w:t>${PEU}</w:t>
-      </w:r>
-      <w:r>
-        <w:t xml:space="preserve"> </w:t>
-      </w:r>
-      <w:r>
-        <w:t>kWh/yr</w:t>
-      </w:r>
-    </w:p>
-    <w:p>
-      <w:pPr>
-        <w:pStyle w:val="BodyTextIndent"/>
-        <w:spacing w:line="360" w:lineRule="auto"/>
-        <w:jc w:val="both"/>
-      </w:pPr>
-      <w:r>
-        <w:t>ES</w:t>
-      </w:r>
-      <w:r>
-        <w:tab/>
-        <w:t xml:space="preserve">= </w:t>
-      </w:r>
-      <w:r>
-        <w:t>${CEU}</w:t>
-      </w:r>
-      <w:r>
-        <w:t xml:space="preserve"> </w:t>
-      </w:r>
-      <w:r>
-        <w:t xml:space="preserve">kWh/yr </w:t>
-      </w:r>
-      <w:r>
-        <w:sym w:font="Symbol" w:char="F02D"/>
-      </w:r>
-      <w:r>
-        <w:t xml:space="preserve"> </w:t>
-      </w:r>
-      <w:r>
-        <w:t>${PEU}</w:t>
-      </w:r>
-      <w:r>
-        <w:t xml:space="preserve"> </w:t>
-      </w:r>
-      <w:r>
-        <w:t>kWh/yr</w:t>
-      </w:r>
-    </w:p>
-    <w:p>
-      <w:pPr>
-        <w:pStyle w:val="BodyTextIndent"/>
-        <w:spacing w:line="360" w:lineRule="auto"/>
-        <w:ind w:left="720"/>
-        <w:jc w:val="both"/>
-      </w:pPr>
-      <w:r>
-        <w:t xml:space="preserve">= </w:t>
-      </w:r>
-      <w:r>
-        <w:t>${ES}</w:t>
-      </w:r>
-      <w:r>
-        <w:t xml:space="preserve"> </w:t>
-      </w:r>
-      <w:r>
-        <w:t>kWh</w:t>
-      </w:r>
-      <w:r>
-        <w:t>/yr.</w:t>
-      </w:r>
-    </w:p>
-    <w:p>
-      <w:pPr>
-        <w:pStyle w:val="BodyTextIndent"/>
-        <w:spacing w:line="360" w:lineRule="auto"/>
-        <w:jc w:val="both"/>
-      </w:pPr>
-      <w:r>
-        <w:t>The annual demand savings, DS, for a given piece of equipment can be estimated as follows:</w:t>
-      </w:r>
-    </w:p>
-    <w:p>
-      <w:pPr>
-        <w:pStyle w:val="BodyTextIndent"/>
-        <w:spacing w:line="360" w:lineRule="auto"/>
-        <w:jc w:val="both"/>
-      </w:pPr>
-      <w:r>
-        <w:t>DS</w:t>
-      </w:r>
-      <w:r>
-        <w:tab/>
-        <w:t xml:space="preserve">= </w:t>
-      </w:r>
-      <w:r>
-        <w:t>(</w:t>
-      </w:r>
-      <w:r>
-        <w:t>${CDU}</w:t>
-      </w:r>
-      <w:r>
-        <w:t xml:space="preserve"> </w:t>
-      </w:r>
-      <w:r>
-        <w:t>kW</w:t>
-      </w:r>
-      <w:r>
-        <w:t xml:space="preserve"> </w:t>
-      </w:r>
-      <w:r>
-        <w:sym w:font="Symbol" w:char="F02D"/>
-      </w:r>
-      <w:r>
-        <w:t xml:space="preserve"> </w:t>
-      </w:r>
-      <w:r>
-        <w:t>${PDU}</w:t>
-      </w:r>
-      <w:r>
-        <w:t xml:space="preserve"> </w:t>
-      </w:r>
-      <w:r>
-        <w:t>kW</w:t>
-      </w:r>
-      <w:r>
-        <w:t>)</w:t>
-      </w:r>
-      <w:r>
-        <w:t xml:space="preserve"> </w:t>
-      </w:r>
-      <w:r>
-        <w:sym w:font="Symbol" w:char="F0B4"/>
-      </w:r>
-      <w:r>
-        <w:t xml:space="preserve"> C</w:t>
-      </w:r>
-      <w:r>
-        <w:rPr>
-          <w:vertAlign w:val="subscript"/>
-        </w:rPr>
-        <w:t>2</w:t>
-      </w:r>
-      <w:r>
-        <w:t xml:space="preserve"> </w:t>
-      </w:r>
-      <w:r>
-        <w:sym w:font="Symbol" w:char="F0B4"/>
-      </w:r>
-      <w:r>
-        <w:t xml:space="preserve"> CF</w:t>
       </w:r>
     </w:p>
     <w:p>
@@ -4164,155 +2966,824 @@
         <w:jc w:val="both"/>
       </w:pPr>
       <w:r>
-        <w:t>w</w:t>
-      </w:r>
-      <w:r>
-        <w:t>here</w:t>
+        <w:tab/>
+      </w:r>
+      <w:r>
+        <w:t>C</w:t>
+      </w:r>
+      <w:r>
+        <w:softHyphen/>
+      </w:r>
+      <w:r>
+        <w:rPr>
+          <w:vertAlign w:val="subscript"/>
+        </w:rPr>
+        <w:t>1</w:t>
+      </w:r>
+      <w:r>
+        <w:rPr>
+          <w:vertAlign w:val="subscript"/>
+        </w:rPr>
+        <w:tab/>
+      </w:r>
+      <w:r>
+        <w:t>=</w:t>
+      </w:r>
+      <w:r>
+        <w:t xml:space="preserve"> Conversion constant;</w:t>
+      </w:r>
+      <w:r>
+        <w:t xml:space="preserve"> 0.746 kW/HP</w:t>
       </w:r>
     </w:p>
     <w:p>
       <w:pPr>
         <w:pStyle w:val="BodyTextIndent"/>
         <w:spacing w:line="360" w:lineRule="auto"/>
+        <w:ind w:firstLine="0"/>
         <w:jc w:val="both"/>
       </w:pPr>
       <w:r>
-        <w:t>C</w:t>
-      </w:r>
-      <w:r>
-        <w:rPr>
-          <w:vertAlign w:val="subscript"/>
-        </w:rPr>
-        <w:t>2</w:t>
-      </w:r>
-      <w:r>
-        <w:tab/>
-        <w:t>= Conversion constant;</w:t>
-      </w:r>
-      <w:r>
-        <w:t xml:space="preserve"> 12 months/yr</w:t>
+        <w:tab/>
+      </w:r>
+      <w:r>
+        <w:t>FR</w:t>
+      </w:r>
+      <w:r>
+        <w:tab/>
+        <w:t xml:space="preserve">= </w:t>
+      </w:r>
+      <w:r>
+        <w:t>Proposed p</w:t>
+      </w:r>
+      <w:r>
+        <w:t>ower consumption of</w:t>
+      </w:r>
+      <w:r>
+        <w:t xml:space="preserve"> motor with VFD</w:t>
+      </w:r>
+      <w:r>
+        <w:t xml:space="preserve">, </w:t>
+      </w:r>
+      <w:r>
+        <w:t xml:space="preserve">at average </w:t>
+      </w:r>
+      <w:r>
+        <w:t>${</w:t>
+      </w:r>
+      <w:r>
+        <w:t>LF</w:t>
+      </w:r>
+      <w:r>
+        <w:t>}</w:t>
+      </w:r>
+      <w:r>
+        <w:t>%</w:t>
+      </w:r>
+      <w:r>
+        <w:t xml:space="preserve"> </w:t>
+      </w:r>
+      <w:r>
+        <w:t>load</w:t>
+      </w:r>
+      <w:r>
+        <w:t>;</w:t>
       </w:r>
     </w:p>
     <w:p>
       <w:pPr>
         <w:pStyle w:val="BodyTextIndent"/>
         <w:spacing w:line="360" w:lineRule="auto"/>
+        <w:ind w:firstLine="0"/>
         <w:jc w:val="both"/>
       </w:pPr>
       <w:r>
-        <w:lastRenderedPageBreak/>
-        <w:t>CF</w:t>
-      </w:r>
-      <w:r>
-        <w:tab/>
-        <w:t>= Coincidence factor – probability that the equipment contributes to the</w:t>
-      </w:r>
-      <w:r>
-        <w:t xml:space="preserve"> </w:t>
-      </w:r>
-      <w:r>
-        <w:t>f</w:t>
-      </w:r>
-      <w:r>
-        <w:t xml:space="preserve">acility peak demand </w:t>
-      </w:r>
-      <w:r>
-        <w:t>each</w:t>
-      </w:r>
-      <w:r>
-        <w:t xml:space="preserve"> month</w:t>
-      </w:r>
-      <w:r>
-        <w:t xml:space="preserve">; </w:t>
-      </w:r>
-      <w:r>
-        <w:t>${CF}</w:t>
+        <w:tab/>
+      </w:r>
+      <w:r>
+        <w:tab/>
+      </w:r>
+      <w:r>
+        <w:t xml:space="preserve">= </w:t>
+      </w:r>
+      <w:r>
+        <w:t>${</w:t>
+      </w:r>
+      <w:r>
+        <w:t>FR</w:t>
+      </w:r>
+      <w:r>
+        <w:t>}</w:t>
+      </w:r>
+      <w:r>
+        <w:t>%</w:t>
+      </w:r>
+      <w:r>
+        <w:t xml:space="preserve"> (from table)</w:t>
       </w:r>
     </w:p>
     <w:p>
       <w:pPr>
         <w:pStyle w:val="BodyTextIndent"/>
         <w:spacing w:line="360" w:lineRule="auto"/>
+        <w:ind w:firstLine="0"/>
         <w:jc w:val="both"/>
       </w:pPr>
       <w:r>
-        <w:t>DS</w:t>
+        <w:lastRenderedPageBreak/>
+        <w:tab/>
+      </w:r>
+      <w:r>
+        <w:sym w:font="Symbol" w:char="F068"/>
       </w:r>
       <w:r>
         <w:rPr>
           <w:vertAlign w:val="subscript"/>
         </w:rPr>
+        <w:t>Exist</w:t>
+      </w:r>
+      <w:r>
+        <w:rPr>
+          <w:vertAlign w:val="subscript"/>
+        </w:rPr>
         <w:tab/>
       </w:r>
       <w:r>
         <w:t xml:space="preserve">= </w:t>
       </w:r>
       <w:r>
-        <w:t xml:space="preserve">(${CDU} </w:t>
-      </w:r>
-      <w:r>
-        <w:t>kW</w:t>
+        <w:t>Efficiency of the existing motor</w:t>
+      </w:r>
+      <w:r>
+        <w:t>;</w:t>
       </w:r>
       <w:r>
         <w:t xml:space="preserve"> </w:t>
       </w:r>
       <w:r>
-        <w:sym w:font="Symbol" w:char="F02D"/>
-      </w:r>
-      <w:r>
-        <w:t xml:space="preserve"> ${PDU} </w:t>
-      </w:r>
-      <w:r>
-        <w:t>kW</w:t>
-      </w:r>
-      <w:r>
-        <w:t xml:space="preserve">) </w:t>
-      </w:r>
-      <w:r>
-        <w:sym w:font="Symbol" w:char="F0B4"/>
-      </w:r>
-      <w:r>
-        <w:t xml:space="preserve"> 12 mo/yr </w:t>
-      </w:r>
-      <w:r>
-        <w:sym w:font="Symbol" w:char="F0B4"/>
-      </w:r>
-      <w:r>
-        <w:t xml:space="preserve"> </w:t>
-      </w:r>
-      <w:r>
-        <w:t>${CF}</w:t>
+        <w:t>${</w:t>
+      </w:r>
+      <w:r>
+        <w:t>ETAE</w:t>
+      </w:r>
+      <w:r>
+        <w:t>}</w:t>
+      </w:r>
+      <w:r>
+        <w:t>%</w:t>
       </w:r>
     </w:p>
     <w:p>
       <w:pPr>
         <w:pStyle w:val="BodyTextIndent"/>
         <w:spacing w:line="360" w:lineRule="auto"/>
-        <w:ind w:left="720"/>
+        <w:ind w:right="-288" w:firstLine="0"/>
         <w:jc w:val="both"/>
       </w:pPr>
       <w:r>
-        <w:t>=</w:t>
+        <w:tab/>
+      </w:r>
+      <w:r>
+        <w:sym w:font="Symbol" w:char="F068"/>
+      </w:r>
+      <w:r>
+        <w:rPr>
+          <w:vertAlign w:val="subscript"/>
+        </w:rPr>
+        <w:t>Prop</w:t>
       </w:r>
       <w:r>
         <w:t xml:space="preserve"> </w:t>
       </w:r>
       <w:r>
-        <w:t>${DS}</w:t>
+        <w:tab/>
+      </w:r>
+      <w:r>
+        <w:t xml:space="preserve">= </w:t>
+      </w:r>
+      <w:r>
+        <w:t>Efficiency of the motor with VFD</w:t>
+      </w:r>
+      <w:r>
+        <w:t>;</w:t>
       </w:r>
       <w:r>
         <w:t xml:space="preserve"> </w:t>
       </w:r>
       <w:r>
-        <w:t>kW/yr.</w:t>
+        <w:t>${</w:t>
+      </w:r>
+      <w:r>
+        <w:t>ETAP</w:t>
+      </w:r>
+      <w:r>
+        <w:t>}</w:t>
+      </w:r>
+      <w:r>
+        <w:t>%</w:t>
       </w:r>
     </w:p>
     <w:p>
       <w:pPr>
         <w:pStyle w:val="BodyTextIndent"/>
         <w:spacing w:line="360" w:lineRule="auto"/>
+        <w:ind w:firstLine="0"/>
         <w:jc w:val="both"/>
-      </w:pPr>
+        <w:rPr>
+          <w:sz w:val="32"/>
+          <w:szCs w:val="32"/>
+        </w:rPr>
+      </w:pPr>
+      <w:r>
+        <w:tab/>
+      </w:r>
+      <w:r>
+        <w:t>C</w:t>
+      </w:r>
+      <w:r>
+        <w:t>PD</w:t>
+      </w:r>
+      <w:r>
+        <w:tab/>
+        <w:t>=</w:t>
+      </w:r>
+      <w:r>
+        <w:t xml:space="preserve"> </w:t>
+      </w:r>
+      <w:r>
+        <w:t xml:space="preserve">${HP} </w:t>
+      </w:r>
+      <w:r>
+        <w:t>HP</w:t>
+      </w:r>
+      <w:r>
+        <w:t xml:space="preserve"> </w:t>
+      </w:r>
+      <w:r>
+        <w:t>×</w:t>
+      </w:r>
+      <w:r>
+        <w:t xml:space="preserve"> </w:t>
+      </w:r>
+      <w:r>
+        <w:t>0.746 kW/HP</w:t>
+      </w:r>
+      <w:r>
+        <w:t xml:space="preserve"> / ${ETAE}%</w:t>
+      </w:r>
+    </w:p>
+    <w:p>
+      <w:pPr>
+        <w:pStyle w:val="BodyTextIndent"/>
+        <w:spacing w:line="360" w:lineRule="auto"/>
+        <w:ind w:firstLine="0"/>
+        <w:jc w:val="both"/>
+        <w:rPr>
+          <w:lang w:eastAsia="zh-CN"/>
+        </w:rPr>
+      </w:pPr>
+      <w:r>
+        <w:tab/>
+      </w:r>
+      <w:r>
+        <w:tab/>
+      </w:r>
+      <w:r>
+        <w:t xml:space="preserve">= </w:t>
+      </w:r>
+      <w:r>
+        <w:t>${C</w:t>
+      </w:r>
+      <w:r>
+        <w:t>PD</w:t>
+      </w:r>
+      <w:r>
+        <w:t>}</w:t>
+      </w:r>
+      <w:r>
+        <w:t xml:space="preserve"> </w:t>
+      </w:r>
+      <w:r>
+        <w:t>kW</w:t>
+      </w:r>
+    </w:p>
+    <w:p>
+      <w:pPr>
+        <w:pStyle w:val="BodyTextIndent"/>
+        <w:spacing w:line="360" w:lineRule="auto"/>
+        <w:ind w:firstLine="0"/>
+        <w:jc w:val="both"/>
+        <w:rPr>
+          <w:sz w:val="32"/>
+          <w:szCs w:val="32"/>
+        </w:rPr>
+      </w:pPr>
+      <w:r>
+        <w:tab/>
+      </w:r>
+      <w:r>
+        <w:t>P</w:t>
+      </w:r>
+      <w:r>
+        <w:t>PD</w:t>
+      </w:r>
+      <w:r>
+        <w:tab/>
+      </w:r>
+      <w:r>
+        <w:t xml:space="preserve">= </w:t>
+      </w:r>
+      <w:r>
+        <w:t xml:space="preserve">${HP} HP </w:t>
+      </w:r>
+      <w:r>
+        <w:t>×</w:t>
+      </w:r>
+      <w:r>
+        <w:t xml:space="preserve"> </w:t>
+      </w:r>
+      <w:r>
+        <w:t>0.746 kW/HP</w:t>
+      </w:r>
+      <w:r>
+        <w:t xml:space="preserve"> </w:t>
+      </w:r>
+      <w:r>
+        <w:t xml:space="preserve">× </w:t>
+      </w:r>
+      <w:r>
+        <w:t>${</w:t>
+      </w:r>
+      <w:r>
+        <w:t>FR</w:t>
+      </w:r>
+      <w:r>
+        <w:t>}%</w:t>
+      </w:r>
+      <w:r>
+        <w:t xml:space="preserve"> </w:t>
+      </w:r>
+      <w:r>
+        <w:t>/ ${ETAE}%</w:t>
+      </w:r>
+    </w:p>
+    <w:p>
+      <w:pPr>
+        <w:pStyle w:val="BodyTextIndent"/>
+        <w:spacing w:line="360" w:lineRule="auto"/>
+        <w:ind w:right="-720" w:firstLine="0"/>
+        <w:jc w:val="both"/>
+      </w:pPr>
+      <w:r>
+        <w:tab/>
+      </w:r>
+      <w:r>
+        <w:tab/>
+      </w:r>
+      <w:r>
+        <w:t xml:space="preserve">= </w:t>
+      </w:r>
+      <w:r>
+        <w:t>${P</w:t>
+      </w:r>
+      <w:r>
+        <w:t>PD</w:t>
+      </w:r>
+      <w:r>
+        <w:t>}</w:t>
+      </w:r>
+      <w:r>
+        <w:t xml:space="preserve"> kW </w:t>
+      </w:r>
+    </w:p>
+    <w:p>
+      <w:pPr>
+        <w:spacing w:line="360" w:lineRule="auto"/>
+        <w:jc w:val="both"/>
+      </w:pPr>
+      <w:r>
+        <w:tab/>
+      </w:r>
+      <w:r>
+        <w:t>The annual electricity savings, ES, for a given piece of equipment can be estimated as follows:</w:t>
+      </w:r>
+    </w:p>
+    <w:p>
+      <w:pPr>
+        <w:spacing w:line="360" w:lineRule="auto"/>
+        <w:jc w:val="both"/>
+      </w:pPr>
+      <w:r>
+        <w:tab/>
+      </w:r>
+      <w:r>
+        <w:t>ES</w:t>
+      </w:r>
+      <w:r>
+        <w:tab/>
+        <w:t xml:space="preserve">= </w:t>
+      </w:r>
+      <w:r>
+        <w:t>(CPD - PPD)</w:t>
+      </w:r>
+      <w:r>
+        <w:rPr>
+          <w:sz w:val="32"/>
+          <w:szCs w:val="32"/>
+          <w:vertAlign w:val="subscript"/>
+        </w:rPr>
+        <w:t xml:space="preserve"> </w:t>
+      </w:r>
+      <w:r>
+        <w:t>×</w:t>
+      </w:r>
+      <w:r>
+        <w:t xml:space="preserve"> OH</w:t>
+      </w:r>
+    </w:p>
+    <w:p>
+      <w:pPr>
+        <w:spacing w:line="360" w:lineRule="auto"/>
+        <w:jc w:val="both"/>
+      </w:pPr>
+      <w:r>
+        <w:t>where</w:t>
+      </w:r>
+    </w:p>
+    <w:p>
+      <w:pPr>
+        <w:spacing w:line="360" w:lineRule="auto"/>
+        <w:jc w:val="both"/>
+      </w:pPr>
+      <w:r>
+        <w:tab/>
+      </w:r>
+      <w:r>
+        <w:t>OH</w:t>
+      </w:r>
+      <w:r>
+        <w:tab/>
+        <w:t>= Annual operating hours when compressor is in use; ${OH} hrs/yr (</w:t>
+      </w:r>
+      <w:r>
+        <w:t>$</w:t>
+      </w:r>
+      <w:r>
+        <w:t>{</w:t>
+      </w:r>
+      <w:r>
+        <w:t>HR</w:t>
+      </w:r>
+      <w:r>
+        <w:t xml:space="preserve">} hrs/day, </w:t>
+      </w:r>
+      <w:r>
+        <w:t>${DY}</w:t>
+      </w:r>
+      <w:r>
+        <w:t xml:space="preserve"> days/week, </w:t>
+      </w:r>
+      <w:r>
+        <w:t>${WK}</w:t>
+      </w:r>
+      <w:r>
+        <w:t xml:space="preserve"> weeks per year)</w:t>
+      </w:r>
+    </w:p>
+    <w:p>
+      <w:pPr>
+        <w:spacing w:line="360" w:lineRule="auto"/>
+        <w:jc w:val="both"/>
+      </w:pPr>
+      <w:r>
+        <w:tab/>
+      </w:r>
+      <w:r>
+        <w:t>ES</w:t>
+      </w:r>
+      <w:r>
+        <w:tab/>
+        <w:t xml:space="preserve">= (${CPD} kW – ${PPD} kW) </w:t>
+      </w:r>
+      <w:r>
+        <w:t>×</w:t>
+      </w:r>
+      <w:r>
+        <w:t xml:space="preserve"> ${OH} hrs/yr</w:t>
+      </w:r>
+    </w:p>
+    <w:p>
+      <w:pPr>
+        <w:spacing w:line="360" w:lineRule="auto"/>
+        <w:jc w:val="both"/>
+      </w:pPr>
+      <w:r>
+        <w:tab/>
+      </w:r>
+      <w:r>
+        <w:tab/>
+      </w:r>
+      <w:r>
+        <w:t>= ${ES} kWh/yr</w:t>
+      </w:r>
+    </w:p>
+    <w:p>
+      <w:pPr>
+        <w:pStyle w:val="BodyTextIndent"/>
+        <w:spacing w:line="360" w:lineRule="auto"/>
+        <w:ind w:firstLine="0"/>
+        <w:jc w:val="both"/>
+      </w:pPr>
+      <w:r>
+        <w:tab/>
+      </w:r>
+      <w:r>
+        <w:t>The annual demand savings, DS, for a given piece of equipment can be estimated as follows:</w:t>
+      </w:r>
+    </w:p>
+    <w:p>
+      <w:pPr>
+        <w:pStyle w:val="BodyTextIndent"/>
+        <w:spacing w:line="360" w:lineRule="auto"/>
+        <w:ind w:firstLine="0"/>
+        <w:jc w:val="both"/>
+      </w:pPr>
+      <w:r>
+        <w:tab/>
+      </w:r>
+      <w:r>
+        <w:t>DS</w:t>
+      </w:r>
+      <w:r>
+        <w:tab/>
+        <w:t xml:space="preserve">= </w:t>
+      </w:r>
+      <w:r>
+        <w:t>(</w:t>
+      </w:r>
+      <w:r>
+        <w:t>${</w:t>
+      </w:r>
+      <w:r>
+        <w:t>CPD</w:t>
+      </w:r>
+      <w:r>
+        <w:t>}</w:t>
+      </w:r>
+      <w:r>
+        <w:t xml:space="preserve"> </w:t>
+      </w:r>
+      <w:r>
+        <w:t>kW</w:t>
+      </w:r>
+      <w:r>
+        <w:t xml:space="preserve"> </w:t>
+      </w:r>
+      <w:r>
+        <w:sym w:font="Symbol" w:char="F02D"/>
+      </w:r>
+      <w:r>
+        <w:t xml:space="preserve"> </w:t>
+      </w:r>
+      <w:r>
+        <w:t>${P</w:t>
+      </w:r>
+      <w:r>
+        <w:t>PD</w:t>
+      </w:r>
+      <w:r>
+        <w:t>}</w:t>
+      </w:r>
+      <w:r>
+        <w:t xml:space="preserve"> </w:t>
+      </w:r>
+      <w:r>
+        <w:t>kW</w:t>
+      </w:r>
+      <w:r>
+        <w:t>)</w:t>
+      </w:r>
+      <w:r>
+        <w:t xml:space="preserve"> </w:t>
+      </w:r>
+      <w:r>
+        <w:sym w:font="Symbol" w:char="F0B4"/>
+      </w:r>
+      <w:r>
+        <w:t xml:space="preserve"> CF </w:t>
+      </w:r>
+      <w:r>
+        <w:sym w:font="Symbol" w:char="F0B4"/>
+      </w:r>
+      <w:r>
+        <w:t xml:space="preserve"> C</w:t>
+      </w:r>
+      <w:r>
+        <w:rPr>
+          <w:vertAlign w:val="subscript"/>
+        </w:rPr>
+        <w:t>2</w:t>
+      </w:r>
+      <w:r>
+        <w:t xml:space="preserve"> </w:t>
+      </w:r>
+    </w:p>
+    <w:p>
+      <w:pPr>
+        <w:pStyle w:val="BodyTextIndent"/>
+        <w:spacing w:line="360" w:lineRule="auto"/>
+        <w:ind w:firstLine="0"/>
+        <w:jc w:val="both"/>
+      </w:pPr>
+      <w:r>
+        <w:t>w</w:t>
+      </w:r>
+      <w:r>
+        <w:t>here</w:t>
+      </w:r>
+    </w:p>
+    <w:p>
+      <w:pPr>
+        <w:pStyle w:val="BodyTextIndent"/>
+        <w:spacing w:line="360" w:lineRule="auto"/>
+        <w:ind w:firstLine="0"/>
+        <w:jc w:val="both"/>
+      </w:pPr>
+      <w:r>
+        <w:tab/>
+      </w:r>
+      <w:r>
+        <w:t>CF</w:t>
+      </w:r>
+      <w:r>
+        <w:tab/>
+        <w:t>= Coincidence factor – probability that the equipment contributes to the</w:t>
+      </w:r>
+      <w:r>
+        <w:t xml:space="preserve"> </w:t>
+      </w:r>
+      <w:r>
+        <w:t xml:space="preserve">facility peak demand each month; </w:t>
+      </w:r>
+      <w:r>
+        <w:t>${CF}%</w:t>
+      </w:r>
+      <w:r>
+        <w:t xml:space="preserve"> per mont</w:t>
+      </w:r>
+      <w:r>
+        <w:t>h</w:t>
+      </w:r>
+    </w:p>
+    <w:p>
+      <w:pPr>
+        <w:pStyle w:val="BodyTextIndent"/>
+        <w:spacing w:line="360" w:lineRule="auto"/>
+        <w:ind w:firstLine="0"/>
+        <w:jc w:val="both"/>
+      </w:pPr>
+      <w:r>
+        <w:tab/>
+      </w:r>
+      <w:r>
+        <w:t>C</w:t>
+      </w:r>
+      <w:r>
+        <w:rPr>
+          <w:vertAlign w:val="subscript"/>
+        </w:rPr>
+        <w:t>2</w:t>
+      </w:r>
+      <w:r>
+        <w:tab/>
+        <w:t>= Conversion constant;</w:t>
+      </w:r>
+      <w:r>
+        <w:t xml:space="preserve"> 12 months/yr</w:t>
+      </w:r>
+    </w:p>
+    <w:p>
+      <w:pPr>
+        <w:pStyle w:val="BodyTextIndent"/>
+        <w:spacing w:line="360" w:lineRule="auto"/>
+        <w:ind w:firstLine="0"/>
+        <w:jc w:val="both"/>
+      </w:pPr>
+      <w:r>
+        <w:tab/>
+      </w:r>
+      <w:r>
+        <w:t>DS</w:t>
+      </w:r>
+      <w:r>
+        <w:rPr>
+          <w:vertAlign w:val="subscript"/>
+        </w:rPr>
+        <w:tab/>
+      </w:r>
+      <w:r>
+        <w:t xml:space="preserve">= </w:t>
+      </w:r>
+      <w:r>
+        <w:t>(${</w:t>
+      </w:r>
+      <w:r>
+        <w:t>CPD</w:t>
+      </w:r>
+      <w:r>
+        <w:t xml:space="preserve">} </w:t>
+      </w:r>
+      <w:r>
+        <w:t>kW</w:t>
+      </w:r>
+      <w:r>
+        <w:t xml:space="preserve"> </w:t>
+      </w:r>
+      <w:r>
+        <w:sym w:font="Symbol" w:char="F02D"/>
+      </w:r>
+      <w:r>
+        <w:t xml:space="preserve"> ${</w:t>
+      </w:r>
+      <w:r>
+        <w:t>PPD</w:t>
+      </w:r>
+      <w:r>
+        <w:t xml:space="preserve">} </w:t>
+      </w:r>
+      <w:r>
+        <w:t>kW</w:t>
+      </w:r>
+      <w:r>
+        <w:t>)</w:t>
+      </w:r>
+      <w:r>
+        <w:t xml:space="preserve"> </w:t>
+      </w:r>
+      <w:r>
+        <w:sym w:font="Symbol" w:char="F0B4"/>
+      </w:r>
+      <w:r>
+        <w:t xml:space="preserve"> </w:t>
+      </w:r>
+      <w:r>
+        <w:t>${CF}%</w:t>
+      </w:r>
+      <w:r>
+        <w:t>/</w:t>
+      </w:r>
+      <w:r>
+        <w:t>mo</w:t>
+      </w:r>
+      <w:r>
+        <w:t xml:space="preserve"> </w:t>
+      </w:r>
+      <w:r>
+        <w:sym w:font="Symbol" w:char="F0B4"/>
+      </w:r>
+      <w:r>
+        <w:t xml:space="preserve"> 12 mo/yr </w:t>
+      </w:r>
+    </w:p>
+    <w:p>
+      <w:pPr>
+        <w:pStyle w:val="BodyTextIndent"/>
+        <w:spacing w:line="360" w:lineRule="auto"/>
+        <w:ind w:firstLine="0"/>
+        <w:jc w:val="both"/>
+      </w:pPr>
+      <w:r>
+        <w:tab/>
+      </w:r>
+      <w:r>
+        <w:tab/>
+      </w:r>
+      <w:r>
+        <w:t>=</w:t>
+      </w:r>
+      <w:r>
+        <w:t xml:space="preserve"> </w:t>
+      </w:r>
+      <w:r>
+        <w:t>${DS}</w:t>
+      </w:r>
+      <w:r>
+        <w:t xml:space="preserve"> </w:t>
+      </w:r>
+      <w:r>
+        <w:t>kW/yr.</w:t>
+      </w:r>
+    </w:p>
+    <w:p>
+      <w:pPr>
+        <w:pStyle w:val="BodyTextIndent"/>
+        <w:spacing w:line="360" w:lineRule="auto"/>
+        <w:ind w:firstLine="0"/>
+        <w:jc w:val="both"/>
+      </w:pPr>
+      <w:r>
+        <w:tab/>
+      </w:r>
       <w:r>
         <w:t xml:space="preserve">The </w:t>
       </w:r>
@@ -4342,8 +3813,10 @@
     <w:p>
       <w:pPr>
         <w:spacing w:line="360" w:lineRule="auto"/>
-        <w:ind w:firstLine="720"/>
-      </w:pPr>
+      </w:pPr>
+      <w:r>
+        <w:tab/>
+      </w:r>
       <w:r>
         <w:t>A</w:t>
       </w:r>
@@ -4351,36 +3824,25 @@
         <w:t>CS</w:t>
       </w:r>
       <w:r>
-        <w:rPr>
-          <w:b/>
-          <w:bCs/>
-        </w:rPr>
-        <w:tab/>
-        <w:t xml:space="preserve">= </w:t>
-      </w:r>
-      <w:r>
-        <w:t>E</w:t>
-      </w:r>
-      <w:r>
-        <w:t>C</w:t>
-      </w:r>
-      <w:r>
-        <w:t>S + D</w:t>
-      </w:r>
-      <w:r>
-        <w:t>C</w:t>
-      </w:r>
-      <w:r>
-        <w:t>S</w:t>
+        <w:tab/>
+      </w:r>
+      <w:r>
+        <w:t>= ES × Electricity Cost + DS × Demand Cost,</w:t>
       </w:r>
     </w:p>
     <w:p>
       <w:pPr>
         <w:pStyle w:val="BodyTextIndent"/>
         <w:spacing w:line="360" w:lineRule="auto"/>
-        <w:ind w:left="720"/>
+        <w:ind w:firstLine="0"/>
         <w:jc w:val="both"/>
       </w:pPr>
+      <w:r>
+        <w:tab/>
+      </w:r>
+      <w:r>
+        <w:tab/>
+      </w:r>
       <w:r>
         <w:t>=</w:t>
       </w:r>
@@ -4434,9 +3896,15 @@
       <w:pPr>
         <w:pStyle w:val="BodyTextIndent"/>
         <w:spacing w:line="360" w:lineRule="auto"/>
-        <w:ind w:left="720"/>
+        <w:ind w:firstLine="0"/>
         <w:jc w:val="both"/>
       </w:pPr>
+      <w:r>
+        <w:tab/>
+      </w:r>
+      <w:r>
+        <w:tab/>
+      </w:r>
       <w:r>
         <w:t xml:space="preserve">= </w:t>
       </w:r>
@@ -4457,9 +3925,15 @@
       <w:pPr>
         <w:pStyle w:val="BodyTextIndent"/>
         <w:spacing w:line="360" w:lineRule="auto"/>
-        <w:ind w:left="720"/>
+        <w:ind w:firstLine="0"/>
         <w:jc w:val="both"/>
       </w:pPr>
+      <w:r>
+        <w:tab/>
+      </w:r>
+      <w:r>
+        <w:tab/>
+      </w:r>
       <w:r>
         <w:t xml:space="preserve">= </w:t>
       </w:r>
@@ -4500,7 +3974,6 @@
       <w:pPr>
         <w:suppressAutoHyphens/>
         <w:spacing w:line="360" w:lineRule="auto"/>
-        <w:ind w:firstLine="720"/>
         <w:jc w:val="both"/>
         <w:rPr>
           <w:spacing w:val="-3"/>
@@ -4510,6 +3983,13 @@
         <w:rPr>
           <w:spacing w:val="-3"/>
         </w:rPr>
+        <w:lastRenderedPageBreak/>
+        <w:tab/>
+      </w:r>
+      <w:r>
+        <w:rPr>
+          <w:spacing w:val="-3"/>
+        </w:rPr>
         <w:t>The cost for a</w:t>
       </w:r>
       <w:r>
@@ -4684,11 +4164,16 @@
     <w:p>
       <w:pPr>
         <w:spacing w:line="360" w:lineRule="auto"/>
-        <w:ind w:firstLine="720"/>
-        <w:rPr>
-          <w:spacing w:val="-3"/>
-        </w:rPr>
-      </w:pPr>
+        <w:rPr>
+          <w:spacing w:val="-3"/>
+        </w:rPr>
+      </w:pPr>
+      <w:r>
+        <w:rPr>
+          <w:spacing w:val="-3"/>
+        </w:rPr>
+        <w:tab/>
+      </w:r>
       <w:r>
         <w:rPr>
           <w:spacing w:val="-3"/>
@@ -4711,11 +4196,16 @@
     <w:p>
       <w:pPr>
         <w:spacing w:line="360" w:lineRule="auto"/>
-        <w:ind w:firstLine="720"/>
-        <w:rPr>
-          <w:spacing w:val="-3"/>
-        </w:rPr>
-      </w:pPr>
+        <w:rPr>
+          <w:spacing w:val="-3"/>
+        </w:rPr>
+      </w:pPr>
+      <w:r>
+        <w:rPr>
+          <w:spacing w:val="-3"/>
+        </w:rPr>
+        <w:tab/>
+      </w:r>
       <w:r>
         <w:rPr>
           <w:spacing w:val="-3"/>
@@ -4748,6 +4238,12 @@
         <w:t>kWh</w:t>
       </w:r>
       <w:r>
+        <w:sym w:font="Symbol" w:char="F0D7"/>
+      </w:r>
+      <w:r>
+        <w:t>yr</w:t>
+      </w:r>
+      <w:r>
         <w:rPr>
           <w:spacing w:val="-3"/>
         </w:rPr>
@@ -4769,11 +4265,22 @@
     <w:p>
       <w:pPr>
         <w:spacing w:line="360" w:lineRule="auto"/>
-        <w:ind w:left="720" w:firstLine="720"/>
-        <w:rPr>
-          <w:spacing w:val="-3"/>
-        </w:rPr>
-      </w:pPr>
+        <w:rPr>
+          <w:spacing w:val="-3"/>
+        </w:rPr>
+      </w:pPr>
+      <w:r>
+        <w:rPr>
+          <w:spacing w:val="-3"/>
+        </w:rPr>
+        <w:tab/>
+      </w:r>
+      <w:r>
+        <w:rPr>
+          <w:spacing w:val="-3"/>
+        </w:rPr>
+        <w:tab/>
+      </w:r>
       <w:r>
         <w:rPr>
           <w:spacing w:val="-3"/>
@@ -4805,6 +4312,12 @@
         <w:t>kWh</w:t>
       </w:r>
       <w:r>
+        <w:sym w:font="Symbol" w:char="F0D7"/>
+      </w:r>
+      <w:r>
+        <w:t>yr</w:t>
+      </w:r>
+      <w:r>
         <w:rPr>
           <w:spacing w:val="-3"/>
         </w:rPr>
@@ -4838,11 +4351,22 @@
     <w:p>
       <w:pPr>
         <w:spacing w:line="360" w:lineRule="auto"/>
-        <w:ind w:left="720" w:firstLine="720"/>
-        <w:rPr>
-          <w:spacing w:val="-3"/>
-        </w:rPr>
-      </w:pPr>
+        <w:rPr>
+          <w:spacing w:val="-3"/>
+        </w:rPr>
+      </w:pPr>
+      <w:r>
+        <w:rPr>
+          <w:spacing w:val="-3"/>
+        </w:rPr>
+        <w:tab/>
+      </w:r>
+      <w:r>
+        <w:rPr>
+          <w:spacing w:val="-3"/>
+        </w:rPr>
+        <w:tab/>
+      </w:r>
       <w:r>
         <w:rPr>
           <w:spacing w:val="-3"/>
@@ -4865,62 +4389,82 @@
     <w:p>
       <w:pPr>
         <w:spacing w:line="360" w:lineRule="auto"/>
-        <w:ind w:firstLine="720"/>
-        <w:rPr>
-          <w:spacing w:val="-3"/>
-        </w:rPr>
-      </w:pPr>
-      <w:r>
-        <w:rPr>
-          <w:spacing w:val="-3"/>
-        </w:rPr>
-        <w:t xml:space="preserve">And the </w:t>
-      </w:r>
-      <w:r>
-        <w:rPr>
-          <w:spacing w:val="-3"/>
+        <w:jc w:val="both"/>
+        <w:rPr>
+          <w:bCs/>
+        </w:rPr>
+      </w:pPr>
+      <w:r>
+        <w:rPr>
+          <w:bCs/>
+        </w:rPr>
+        <w:tab/>
+      </w:r>
+      <w:r>
+        <w:rPr>
+          <w:bCs/>
+        </w:rPr>
+        <w:t xml:space="preserve">The incentives are capped at 50% of the project cost and makes the modified rebate savings MRB equals to </w:t>
+      </w:r>
+      <w:r>
+        <w:t>${MRB}</w:t>
+      </w:r>
+      <w:r>
+        <w:rPr>
+          <w:bCs/>
+        </w:rPr>
+        <w:t xml:space="preserve">. </w:t>
+      </w:r>
+      <w:r>
+        <w:rPr>
+          <w:bCs/>
+        </w:rPr>
+        <w:t xml:space="preserve">Hence, the </w:t>
+      </w:r>
+      <w:r>
+        <w:rPr>
+          <w:bCs/>
         </w:rPr>
         <w:t>modified</w:t>
       </w:r>
       <w:r>
         <w:rPr>
-          <w:spacing w:val="-3"/>
+          <w:bCs/>
         </w:rPr>
         <w:t xml:space="preserve"> implementation cost</w:t>
       </w:r>
       <w:r>
         <w:rPr>
-          <w:spacing w:val="-3"/>
-        </w:rPr>
-        <w:t>,</w:t>
-      </w:r>
-      <w:r>
-        <w:rPr>
-          <w:spacing w:val="-3"/>
-        </w:rPr>
-        <w:t xml:space="preserve"> </w:t>
-      </w:r>
-      <w:r>
-        <w:rPr>
-          <w:spacing w:val="-3"/>
-        </w:rPr>
-        <w:t xml:space="preserve">MIC, </w:t>
-      </w:r>
-      <w:r>
-        <w:rPr>
-          <w:spacing w:val="-3"/>
-        </w:rPr>
-        <w:t xml:space="preserve">is: </w:t>
+          <w:bCs/>
+        </w:rPr>
+        <w:t xml:space="preserve"> (MIC)</w:t>
+      </w:r>
+      <w:r>
+        <w:rPr>
+          <w:bCs/>
+        </w:rPr>
+        <w:t xml:space="preserve"> is estimated as </w:t>
+      </w:r>
+      <w:r>
+        <w:rPr>
+          <w:bCs/>
+        </w:rPr>
+        <w:t>follows:</w:t>
       </w:r>
     </w:p>
     <w:p>
       <w:pPr>
         <w:spacing w:line="360" w:lineRule="auto"/>
-        <w:ind w:firstLine="720"/>
-        <w:rPr>
-          <w:spacing w:val="-3"/>
-        </w:rPr>
-      </w:pPr>
+        <w:rPr>
+          <w:spacing w:val="-3"/>
+        </w:rPr>
+      </w:pPr>
+      <w:r>
+        <w:rPr>
+          <w:spacing w:val="-3"/>
+        </w:rPr>
+        <w:tab/>
+      </w:r>
       <w:r>
         <w:rPr>
           <w:spacing w:val="-3"/>
@@ -4932,7 +4476,19 @@
           <w:spacing w:val="-3"/>
         </w:rPr>
         <w:tab/>
-        <w:t>= IC – RB</w:t>
+        <w:t xml:space="preserve">= IC – </w:t>
+      </w:r>
+      <w:r>
+        <w:rPr>
+          <w:spacing w:val="-3"/>
+        </w:rPr>
+        <w:t>M</w:t>
+      </w:r>
+      <w:r>
+        <w:rPr>
+          <w:spacing w:val="-3"/>
+        </w:rPr>
+        <w:t>RB</w:t>
       </w:r>
       <w:r>
         <w:rPr>
@@ -4944,11 +4500,50 @@
     <w:p>
       <w:pPr>
         <w:spacing w:line="360" w:lineRule="auto"/>
-        <w:ind w:left="720" w:firstLine="720"/>
-        <w:rPr>
-          <w:spacing w:val="-3"/>
-        </w:rPr>
-      </w:pPr>
+        <w:rPr>
+          <w:rFonts w:ascii="Microsoft YaHei" w:eastAsia="Microsoft YaHei" w:hAnsi="Microsoft YaHei" w:cs="Microsoft YaHei"/>
+          <w:spacing w:val="-3"/>
+          <w:lang w:eastAsia="zh-CN"/>
+        </w:rPr>
+      </w:pPr>
+      <w:r>
+        <w:rPr>
+          <w:spacing w:val="-3"/>
+        </w:rPr>
+        <w:tab/>
+      </w:r>
+      <w:r>
+        <w:rPr>
+          <w:spacing w:val="-3"/>
+        </w:rPr>
+        <w:tab/>
+      </w:r>
+      <w:r>
+        <w:rPr>
+          <w:spacing w:val="-3"/>
+        </w:rPr>
+        <w:t>= ${IC} - ${MRB}</w:t>
+      </w:r>
+    </w:p>
+    <w:p>
+      <w:pPr>
+        <w:spacing w:line="360" w:lineRule="auto"/>
+        <w:rPr>
+          <w:spacing w:val="-3"/>
+        </w:rPr>
+      </w:pPr>
+      <w:r>
+        <w:rPr>
+          <w:spacing w:val="-3"/>
+        </w:rPr>
+        <w:tab/>
+      </w:r>
+      <w:r>
+        <w:rPr>
+          <w:spacing w:val="-3"/>
+        </w:rPr>
+        <w:tab/>
+      </w:r>
       <w:r>
         <w:rPr>
           <w:spacing w:val="-3"/>
@@ -4964,13 +4559,48 @@
     </w:p>
     <w:p>
       <w:pPr>
+        <w:pBdr>
+          <w:top w:val="nil"/>
+          <w:left w:val="nil"/>
+          <w:bottom w:val="nil"/>
+          <w:right w:val="nil"/>
+          <w:between w:val="nil"/>
+        </w:pBdr>
+        <w:spacing w:line="360" w:lineRule="auto"/>
+        <w:jc w:val="both"/>
+      </w:pPr>
+      <w:r>
+        <w:rPr>
+          <w:rFonts w:eastAsia="Times New Roman"/>
+          <w:color w:val="000000"/>
+        </w:rPr>
+        <w:tab/>
+      </w:r>
+      <w:r>
+        <w:rPr>
+          <w:rFonts w:eastAsia="Times New Roman"/>
+          <w:color w:val="000000"/>
+        </w:rPr>
+        <w:t xml:space="preserve">Therefore, the total implementation cost is: </w:t>
+      </w:r>
+      <w:r>
+        <w:t>${MIC}.</w:t>
+      </w:r>
+    </w:p>
+    <w:p>
+      <w:pPr>
         <w:spacing w:before="120" w:line="360" w:lineRule="auto"/>
-        <w:ind w:firstLine="720"/>
         <w:rPr>
           <w:b/>
         </w:rPr>
       </w:pPr>
       <w:bookmarkStart w:id="1" w:name="_Hlk77872620"/>
+      <w:r>
+        <w:rPr>
+          <w:b/>
+        </w:rPr>
+        <w:tab/>
+      </w:r>
       <w:r>
         <w:rPr>
           <w:b/>
@@ -5167,8 +4797,15 @@
       <w:pPr>
         <w:pStyle w:val="BodyTextIndent"/>
         <w:spacing w:line="360" w:lineRule="auto"/>
+        <w:ind w:firstLine="0"/>
         <w:jc w:val="both"/>
       </w:pPr>
+      <w:r>
+        <w:rPr>
+          <w:color w:val="000000"/>
+        </w:rPr>
+        <w:tab/>
+      </w:r>
       <w:r>
         <w:rPr>
           <w:color w:val="000000"/>

</xml_diff>